<commit_message>
#1 Update Version Number to 3.0; #2 Update Docs;
</commit_message>
<xml_diff>
--- a/Documents/Elites Plan Document.docx
+++ b/Documents/Elites Plan Document.docx
@@ -1,6 +1,6 @@
 
 <file path=word/document.xml><?xml version="1.0" encoding="utf-8"?>
-<w:document xmlns:wpc="http://schemas.microsoft.com/office/word/2010/wordprocessingCanvas" xmlns:cx="http://schemas.microsoft.com/office/drawing/2014/chartex" xmlns:cx1="http://schemas.microsoft.com/office/drawing/2015/9/8/chartex" xmlns:mc="http://schemas.openxmlformats.org/markup-compatibility/2006" xmlns:o="urn:schemas-microsoft-com:office:office" xmlns:r="http://schemas.openxmlformats.org/officeDocument/2006/relationships" xmlns:m="http://schemas.openxmlformats.org/officeDocument/2006/math" xmlns:v="urn:schemas-microsoft-com:vml" xmlns:wp14="http://schemas.microsoft.com/office/word/2010/wordprocessingDrawing" xmlns:wp="http://schemas.openxmlformats.org/drawingml/2006/wordprocessingDrawing" xmlns:w10="urn:schemas-microsoft-com:office:word" xmlns:w="http://schemas.openxmlformats.org/wordprocessingml/2006/main" xmlns:w14="http://schemas.microsoft.com/office/word/2010/wordml" xmlns:w15="http://schemas.microsoft.com/office/word/2012/wordml" xmlns:w16se="http://schemas.microsoft.com/office/word/2015/wordml/symex" xmlns:wpg="http://schemas.microsoft.com/office/word/2010/wordprocessingGroup" xmlns:wpi="http://schemas.microsoft.com/office/word/2010/wordprocessingInk" xmlns:wne="http://schemas.microsoft.com/office/word/2006/wordml" xmlns:wps="http://schemas.microsoft.com/office/word/2010/wordprocessingShape" mc:Ignorable="w14 w15 w16se wp14">
+<w:document xmlns:wpc="http://schemas.microsoft.com/office/word/2010/wordprocessingCanvas" xmlns:cx="http://schemas.microsoft.com/office/drawing/2014/chartex" xmlns:mc="http://schemas.openxmlformats.org/markup-compatibility/2006" xmlns:o="urn:schemas-microsoft-com:office:office" xmlns:r="http://schemas.openxmlformats.org/officeDocument/2006/relationships" xmlns:m="http://schemas.openxmlformats.org/officeDocument/2006/math" xmlns:v="urn:schemas-microsoft-com:vml" xmlns:wp14="http://schemas.microsoft.com/office/word/2010/wordprocessingDrawing" xmlns:wp="http://schemas.openxmlformats.org/drawingml/2006/wordprocessingDrawing" xmlns:w10="urn:schemas-microsoft-com:office:word" xmlns:w="http://schemas.openxmlformats.org/wordprocessingml/2006/main" xmlns:w14="http://schemas.microsoft.com/office/word/2010/wordml" xmlns:w15="http://schemas.microsoft.com/office/word/2012/wordml" xmlns:w16se="http://schemas.microsoft.com/office/word/2015/wordml/symex" xmlns:wpg="http://schemas.microsoft.com/office/word/2010/wordprocessingGroup" xmlns:wpi="http://schemas.microsoft.com/office/word/2010/wordprocessingInk" xmlns:wne="http://schemas.microsoft.com/office/word/2006/wordml" xmlns:wps="http://schemas.microsoft.com/office/word/2010/wordprocessingShape" mc:Ignorable="w14 w15 w16se wp14">
   <w:body>
     <w:p>
       <w:pPr>
@@ -10,7 +10,6 @@
           <w:sz w:val="32"/>
         </w:rPr>
       </w:pPr>
-      <w:bookmarkStart w:id="0" w:name="_GoBack"/>
       <w:r>
         <w:rPr>
           <w:b/>
@@ -19,7 +18,6 @@
         <w:t>Random Master</w:t>
       </w:r>
     </w:p>
-    <w:bookmarkEnd w:id="0"/>
     <w:p>
       <w:pPr>
         <w:pStyle w:val="a3"/>
@@ -1507,6 +1505,9 @@
     <w:p>
       <w:pPr>
         <w:ind w:firstLine="360"/>
+        <w:rPr>
+          <w:rStyle w:val="a4"/>
+        </w:rPr>
       </w:pPr>
       <w:hyperlink r:id="rId15" w:history="1">
         <w:r>
@@ -1516,6 +1517,34 @@
           <w:t>http://v.youku.com/v_show/id_XMTUzNTA5ODg1Ng==.html</w:t>
         </w:r>
       </w:hyperlink>
+    </w:p>
+    <w:p>
+      <w:pPr>
+        <w:ind w:firstLine="360"/>
+      </w:pPr>
+      <w:hyperlink r:id="rId16" w:history="1">
+        <w:r>
+          <w:rPr>
+            <w:rStyle w:val="a4"/>
+          </w:rPr>
+          <w:t>http://v.youku.com/v_show/id_XMTYyNjQwOTIzMg==.html</w:t>
+        </w:r>
+      </w:hyperlink>
+    </w:p>
+    <w:p>
+      <w:pPr>
+        <w:ind w:firstLine="360"/>
+      </w:pPr>
+      <w:hyperlink r:id="rId17" w:history="1">
+        <w:r>
+          <w:rPr>
+            <w:rStyle w:val="a4"/>
+          </w:rPr>
+          <w:t>http://v.youku.com/v_show/id_XMTYyNzk1NzU2MA==.html</w:t>
+        </w:r>
+      </w:hyperlink>
+      <w:bookmarkStart w:id="0" w:name="_GoBack"/>
+      <w:bookmarkEnd w:id="0"/>
     </w:p>
     <w:sectPr>
       <w:pgSz w:w="11906" w:h="16838"/>
@@ -1528,7 +1557,7 @@
 </file>
 
 <file path=word/endnotes.xml><?xml version="1.0" encoding="utf-8"?>
-<w:endnotes xmlns:wpc="http://schemas.microsoft.com/office/word/2010/wordprocessingCanvas" xmlns:cx="http://schemas.microsoft.com/office/drawing/2014/chartex" xmlns:cx1="http://schemas.microsoft.com/office/drawing/2015/9/8/chartex" xmlns:mc="http://schemas.openxmlformats.org/markup-compatibility/2006" xmlns:o="urn:schemas-microsoft-com:office:office" xmlns:r="http://schemas.openxmlformats.org/officeDocument/2006/relationships" xmlns:m="http://schemas.openxmlformats.org/officeDocument/2006/math" xmlns:v="urn:schemas-microsoft-com:vml" xmlns:wp14="http://schemas.microsoft.com/office/word/2010/wordprocessingDrawing" xmlns:wp="http://schemas.openxmlformats.org/drawingml/2006/wordprocessingDrawing" xmlns:w10="urn:schemas-microsoft-com:office:word" xmlns:w="http://schemas.openxmlformats.org/wordprocessingml/2006/main" xmlns:w14="http://schemas.microsoft.com/office/word/2010/wordml" xmlns:w15="http://schemas.microsoft.com/office/word/2012/wordml" xmlns:w16se="http://schemas.microsoft.com/office/word/2015/wordml/symex" xmlns:wpg="http://schemas.microsoft.com/office/word/2010/wordprocessingGroup" xmlns:wpi="http://schemas.microsoft.com/office/word/2010/wordprocessingInk" xmlns:wne="http://schemas.microsoft.com/office/word/2006/wordml" xmlns:wps="http://schemas.microsoft.com/office/word/2010/wordprocessingShape" mc:Ignorable="w14 w15 w16se wp14">
+<w:endnotes xmlns:wpc="http://schemas.microsoft.com/office/word/2010/wordprocessingCanvas" xmlns:cx="http://schemas.microsoft.com/office/drawing/2014/chartex" xmlns:mc="http://schemas.openxmlformats.org/markup-compatibility/2006" xmlns:o="urn:schemas-microsoft-com:office:office" xmlns:r="http://schemas.openxmlformats.org/officeDocument/2006/relationships" xmlns:m="http://schemas.openxmlformats.org/officeDocument/2006/math" xmlns:v="urn:schemas-microsoft-com:vml" xmlns:wp14="http://schemas.microsoft.com/office/word/2010/wordprocessingDrawing" xmlns:wp="http://schemas.openxmlformats.org/drawingml/2006/wordprocessingDrawing" xmlns:w10="urn:schemas-microsoft-com:office:word" xmlns:w="http://schemas.openxmlformats.org/wordprocessingml/2006/main" xmlns:w14="http://schemas.microsoft.com/office/word/2010/wordml" xmlns:w15="http://schemas.microsoft.com/office/word/2012/wordml" xmlns:w16se="http://schemas.microsoft.com/office/word/2015/wordml/symex" xmlns:wpg="http://schemas.microsoft.com/office/word/2010/wordprocessingGroup" xmlns:wpi="http://schemas.microsoft.com/office/word/2010/wordprocessingInk" xmlns:wne="http://schemas.microsoft.com/office/word/2006/wordml" xmlns:wps="http://schemas.microsoft.com/office/word/2010/wordprocessingShape" mc:Ignorable="w14 w15 w16se wp14">
   <w:endnote w:type="separator" w:id="-1">
     <w:p>
       <w:r>
@@ -1547,7 +1576,7 @@
 </file>
 
 <file path=word/footnotes.xml><?xml version="1.0" encoding="utf-8"?>
-<w:footnotes xmlns:wpc="http://schemas.microsoft.com/office/word/2010/wordprocessingCanvas" xmlns:cx="http://schemas.microsoft.com/office/drawing/2014/chartex" xmlns:cx1="http://schemas.microsoft.com/office/drawing/2015/9/8/chartex" xmlns:mc="http://schemas.openxmlformats.org/markup-compatibility/2006" xmlns:o="urn:schemas-microsoft-com:office:office" xmlns:r="http://schemas.openxmlformats.org/officeDocument/2006/relationships" xmlns:m="http://schemas.openxmlformats.org/officeDocument/2006/math" xmlns:v="urn:schemas-microsoft-com:vml" xmlns:wp14="http://schemas.microsoft.com/office/word/2010/wordprocessingDrawing" xmlns:wp="http://schemas.openxmlformats.org/drawingml/2006/wordprocessingDrawing" xmlns:w10="urn:schemas-microsoft-com:office:word" xmlns:w="http://schemas.openxmlformats.org/wordprocessingml/2006/main" xmlns:w14="http://schemas.microsoft.com/office/word/2010/wordml" xmlns:w15="http://schemas.microsoft.com/office/word/2012/wordml" xmlns:w16se="http://schemas.microsoft.com/office/word/2015/wordml/symex" xmlns:wpg="http://schemas.microsoft.com/office/word/2010/wordprocessingGroup" xmlns:wpi="http://schemas.microsoft.com/office/word/2010/wordprocessingInk" xmlns:wne="http://schemas.microsoft.com/office/word/2006/wordml" xmlns:wps="http://schemas.microsoft.com/office/word/2010/wordprocessingShape" mc:Ignorable="w14 w15 w16se wp14">
+<w:footnotes xmlns:wpc="http://schemas.microsoft.com/office/word/2010/wordprocessingCanvas" xmlns:cx="http://schemas.microsoft.com/office/drawing/2014/chartex" xmlns:mc="http://schemas.openxmlformats.org/markup-compatibility/2006" xmlns:o="urn:schemas-microsoft-com:office:office" xmlns:r="http://schemas.openxmlformats.org/officeDocument/2006/relationships" xmlns:m="http://schemas.openxmlformats.org/officeDocument/2006/math" xmlns:v="urn:schemas-microsoft-com:vml" xmlns:wp14="http://schemas.microsoft.com/office/word/2010/wordprocessingDrawing" xmlns:wp="http://schemas.openxmlformats.org/drawingml/2006/wordprocessingDrawing" xmlns:w10="urn:schemas-microsoft-com:office:word" xmlns:w="http://schemas.openxmlformats.org/wordprocessingml/2006/main" xmlns:w14="http://schemas.microsoft.com/office/word/2010/wordml" xmlns:w15="http://schemas.microsoft.com/office/word/2012/wordml" xmlns:w16se="http://schemas.microsoft.com/office/word/2015/wordml/symex" xmlns:wpg="http://schemas.microsoft.com/office/word/2010/wordprocessingGroup" xmlns:wpi="http://schemas.microsoft.com/office/word/2010/wordprocessingInk" xmlns:wne="http://schemas.microsoft.com/office/word/2006/wordml" xmlns:wps="http://schemas.microsoft.com/office/word/2010/wordprocessingShape" mc:Ignorable="w14 w15 w16se wp14">
   <w:footnote w:type="separator" w:id="-1">
     <w:p>
       <w:r>
@@ -1566,7 +1595,7 @@
 </file>
 
 <file path=word/numbering.xml><?xml version="1.0" encoding="utf-8"?>
-<w:numbering xmlns:wpc="http://schemas.microsoft.com/office/word/2010/wordprocessingCanvas" xmlns:cx="http://schemas.microsoft.com/office/drawing/2014/chartex" xmlns:cx1="http://schemas.microsoft.com/office/drawing/2015/9/8/chartex" xmlns:mc="http://schemas.openxmlformats.org/markup-compatibility/2006" xmlns:o="urn:schemas-microsoft-com:office:office" xmlns:r="http://schemas.openxmlformats.org/officeDocument/2006/relationships" xmlns:m="http://schemas.openxmlformats.org/officeDocument/2006/math" xmlns:v="urn:schemas-microsoft-com:vml" xmlns:wp14="http://schemas.microsoft.com/office/word/2010/wordprocessingDrawing" xmlns:wp="http://schemas.openxmlformats.org/drawingml/2006/wordprocessingDrawing" xmlns:w10="urn:schemas-microsoft-com:office:word" xmlns:w="http://schemas.openxmlformats.org/wordprocessingml/2006/main" xmlns:w14="http://schemas.microsoft.com/office/word/2010/wordml" xmlns:w15="http://schemas.microsoft.com/office/word/2012/wordml" xmlns:w16se="http://schemas.microsoft.com/office/word/2015/wordml/symex" xmlns:wpg="http://schemas.microsoft.com/office/word/2010/wordprocessingGroup" xmlns:wpi="http://schemas.microsoft.com/office/word/2010/wordprocessingInk" xmlns:wne="http://schemas.microsoft.com/office/word/2006/wordml" xmlns:wps="http://schemas.microsoft.com/office/word/2010/wordprocessingShape" mc:Ignorable="w14 w15 w16se wp14">
+<w:numbering xmlns:wpc="http://schemas.microsoft.com/office/word/2010/wordprocessingCanvas" xmlns:cx="http://schemas.microsoft.com/office/drawing/2014/chartex" xmlns:mc="http://schemas.openxmlformats.org/markup-compatibility/2006" xmlns:o="urn:schemas-microsoft-com:office:office" xmlns:r="http://schemas.openxmlformats.org/officeDocument/2006/relationships" xmlns:m="http://schemas.openxmlformats.org/officeDocument/2006/math" xmlns:v="urn:schemas-microsoft-com:vml" xmlns:wp14="http://schemas.microsoft.com/office/word/2010/wordprocessingDrawing" xmlns:wp="http://schemas.openxmlformats.org/drawingml/2006/wordprocessingDrawing" xmlns:w10="urn:schemas-microsoft-com:office:word" xmlns:w="http://schemas.openxmlformats.org/wordprocessingml/2006/main" xmlns:w14="http://schemas.microsoft.com/office/word/2010/wordml" xmlns:w15="http://schemas.microsoft.com/office/word/2012/wordml" xmlns:w16se="http://schemas.microsoft.com/office/word/2015/wordml/symex" xmlns:wpg="http://schemas.microsoft.com/office/word/2010/wordprocessingGroup" xmlns:wpi="http://schemas.microsoft.com/office/word/2010/wordprocessingInk" xmlns:wne="http://schemas.microsoft.com/office/word/2006/wordml" xmlns:wps="http://schemas.microsoft.com/office/word/2010/wordprocessingShape" mc:Ignorable="w14 w15 w16se wp14">
   <w:abstractNum w:abstractNumId="0" w15:restartNumberingAfterBreak="0">
     <w:nsid w:val="5261291A"/>
     <w:multiLevelType w:val="hybridMultilevel"/>
@@ -2168,6 +2197,18 @@
     <w:rPr>
       <w:sz w:val="18"/>
       <w:szCs w:val="18"/>
+    </w:rPr>
+  </w:style>
+  <w:style w:type="character" w:styleId="a9">
+    <w:name w:val="FollowedHyperlink"/>
+    <w:basedOn w:val="a0"/>
+    <w:uiPriority w:val="99"/>
+    <w:semiHidden/>
+    <w:unhideWhenUsed/>
+    <w:rsid w:val="00C406E1"/>
+    <w:rPr>
+      <w:color w:val="954F72" w:themeColor="followedHyperlink"/>
+      <w:u w:val="single"/>
     </w:rPr>
   </w:style>
 </w:styles>

</xml_diff>